<commit_message>
Modify section about instrument purpose
</commit_message>
<xml_diff>
--- a/Presentations/NOBUGS_2016/Abstracts/Geometry_Data_Reduction_Abstract.docx
+++ b/Presentations/NOBUGS_2016/Abstracts/Geometry_Data_Reduction_Abstract.docx
@@ -1,6 +1,6 @@
 
 <file path=word/document.xml><?xml version="1.0" encoding="utf-8"?>
-<w:document xmlns:wpc="http://schemas.microsoft.com/office/word/2010/wordprocessingCanvas" xmlns:mc="http://schemas.openxmlformats.org/markup-compatibility/2006" xmlns:o="urn:schemas-microsoft-com:office:office" xmlns:r="http://schemas.openxmlformats.org/officeDocument/2006/relationships" xmlns:m="http://schemas.openxmlformats.org/officeDocument/2006/math" xmlns:v="urn:schemas-microsoft-com:vml" xmlns:wp14="http://schemas.microsoft.com/office/word/2010/wordprocessingDrawing" xmlns:wp="http://schemas.openxmlformats.org/drawingml/2006/wordprocessingDrawing" xmlns:w10="urn:schemas-microsoft-com:office:word" xmlns:w="http://schemas.openxmlformats.org/wordprocessingml/2006/main" xmlns:w14="http://schemas.microsoft.com/office/word/2010/wordml" xmlns:wpg="http://schemas.microsoft.com/office/word/2010/wordprocessingGroup" xmlns:wpi="http://schemas.microsoft.com/office/word/2010/wordprocessingInk" xmlns:wne="http://schemas.microsoft.com/office/word/2006/wordml" xmlns:wps="http://schemas.microsoft.com/office/word/2010/wordprocessingShape" mc:Ignorable="w14 wp14">
+<w:document xmlns:wpc="http://schemas.microsoft.com/office/word/2010/wordprocessingCanvas" xmlns:mo="http://schemas.microsoft.com/office/mac/office/2008/main" xmlns:mc="http://schemas.openxmlformats.org/markup-compatibility/2006" xmlns:mv="urn:schemas-microsoft-com:mac:vml" xmlns:o="urn:schemas-microsoft-com:office:office" xmlns:r="http://schemas.openxmlformats.org/officeDocument/2006/relationships" xmlns:m="http://schemas.openxmlformats.org/officeDocument/2006/math" xmlns:v="urn:schemas-microsoft-com:vml" xmlns:wp14="http://schemas.microsoft.com/office/word/2010/wordprocessingDrawing" xmlns:wp="http://schemas.openxmlformats.org/drawingml/2006/wordprocessingDrawing" xmlns:w10="urn:schemas-microsoft-com:office:word" xmlns:w="http://schemas.openxmlformats.org/wordprocessingml/2006/main" xmlns:w14="http://schemas.microsoft.com/office/word/2010/wordml" xmlns:wpg="http://schemas.microsoft.com/office/word/2010/wordprocessingGroup" xmlns:wpi="http://schemas.microsoft.com/office/word/2010/wordprocessingInk" xmlns:wne="http://schemas.microsoft.com/office/word/2006/wordml" xmlns:wps="http://schemas.microsoft.com/office/word/2010/wordprocessingShape" mc:Ignorable="w14 wp14">
   <w:body>
     <w:p>
       <w:pPr>
@@ -246,6 +246,15 @@
         </w:rPr>
         <w:t>The LOKI instrument</w:t>
       </w:r>
+      <w:ins w:id="0" w:author="Owen Arnold" w:date="2016-06-28T16:21:00Z">
+        <w:r>
+          <w:rPr>
+            <w:rFonts w:ascii="Times New Roman" w:hAnsi="Times New Roman" w:cs="Times New Roman"/>
+            <w:sz w:val="20"/>
+          </w:rPr>
+          <w:t>,</w:t>
+        </w:r>
+      </w:ins>
       <w:r>
         <w:rPr>
           <w:rFonts w:ascii="Times New Roman" w:hAnsi="Times New Roman" w:cs="Times New Roman"/>
@@ -253,6 +262,15 @@
         </w:rPr>
         <w:t xml:space="preserve"> for broadband Small Angle Neutron Scattering</w:t>
       </w:r>
+      <w:ins w:id="1" w:author="Owen Arnold" w:date="2016-06-28T16:21:00Z">
+        <w:r>
+          <w:rPr>
+            <w:rFonts w:ascii="Times New Roman" w:hAnsi="Times New Roman" w:cs="Times New Roman"/>
+            <w:sz w:val="20"/>
+          </w:rPr>
+          <w:t>,</w:t>
+        </w:r>
+      </w:ins>
       <w:r>
         <w:rPr>
           <w:rFonts w:ascii="Times New Roman" w:hAnsi="Times New Roman" w:cs="Times New Roman"/>
@@ -590,6 +608,7 @@
         </w:rPr>
         <w:t xml:space="preserve"> framework has been chosen by the ESS to be the main data reduction service. This is currently in use at ISIS, SNS and ILL. </w:t>
       </w:r>
+      <w:commentRangeStart w:id="2"/>
       <w:proofErr w:type="spellStart"/>
       <w:r>
         <w:rPr>
@@ -669,7 +688,29 @@
           <w:rFonts w:ascii="Times New Roman" w:hAnsi="Times New Roman" w:cs="Times New Roman"/>
           <w:sz w:val="20"/>
         </w:rPr>
-        <w:t>. ESS will be using this tool as part of the live data reduction chain. There</w:t>
+        <w:t xml:space="preserve">. ESS will be using this tool as part of the live data reduction chain. </w:t>
+      </w:r>
+      <w:commentRangeEnd w:id="2"/>
+      <w:r>
+        <w:rPr>
+          <w:rStyle w:val="CommentReference"/>
+        </w:rPr>
+        <w:commentReference w:id="2"/>
+      </w:r>
+      <w:commentRangeStart w:id="3"/>
+      <w:r>
+        <w:rPr>
+          <w:rFonts w:ascii="Times New Roman" w:hAnsi="Times New Roman" w:cs="Times New Roman"/>
+          <w:sz w:val="20"/>
+        </w:rPr>
+        <w:t>There</w:t>
+      </w:r>
+      <w:commentRangeEnd w:id="3"/>
+      <w:r>
+        <w:rPr>
+          <w:rStyle w:val="CommentReference"/>
+        </w:rPr>
+        <w:commentReference w:id="3"/>
       </w:r>
       <w:r>
         <w:rPr>
@@ -1011,14 +1052,52 @@
           <w:rFonts w:ascii="Times New Roman" w:hAnsi="Times New Roman" w:cs="Times New Roman"/>
           <w:sz w:val="20"/>
         </w:rPr>
-        <w:t xml:space="preserve"> Framework which enabled the inclusion of th</w:t>
-      </w:r>
-      <w:r>
-        <w:rPr>
-          <w:rFonts w:ascii="Times New Roman" w:hAnsi="Times New Roman" w:cs="Times New Roman"/>
-          <w:sz w:val="20"/>
-        </w:rPr>
-        <w:t>is additional geometry type and</w:t>
+        <w:t xml:space="preserve"> </w:t>
+      </w:r>
+      <w:proofErr w:type="gramStart"/>
+      <w:r>
+        <w:rPr>
+          <w:rFonts w:ascii="Times New Roman" w:hAnsi="Times New Roman" w:cs="Times New Roman"/>
+          <w:sz w:val="20"/>
+        </w:rPr>
+        <w:t>Framework which</w:t>
+      </w:r>
+      <w:proofErr w:type="gramEnd"/>
+      <w:r>
+        <w:rPr>
+          <w:rFonts w:ascii="Times New Roman" w:hAnsi="Times New Roman" w:cs="Times New Roman"/>
+          <w:sz w:val="20"/>
+        </w:rPr>
+        <w:t xml:space="preserve"> enabled the inclusion of th</w:t>
+      </w:r>
+      <w:r>
+        <w:rPr>
+          <w:rFonts w:ascii="Times New Roman" w:hAnsi="Times New Roman" w:cs="Times New Roman"/>
+          <w:sz w:val="20"/>
+        </w:rPr>
+        <w:t xml:space="preserve">is additional </w:t>
+      </w:r>
+      <w:commentRangeStart w:id="4"/>
+      <w:r>
+        <w:rPr>
+          <w:rFonts w:ascii="Times New Roman" w:hAnsi="Times New Roman" w:cs="Times New Roman"/>
+          <w:sz w:val="20"/>
+        </w:rPr>
+        <w:t>geometry</w:t>
+      </w:r>
+      <w:commentRangeEnd w:id="4"/>
+      <w:r>
+        <w:rPr>
+          <w:rStyle w:val="CommentReference"/>
+        </w:rPr>
+        <w:commentReference w:id="4"/>
+      </w:r>
+      <w:r>
+        <w:rPr>
+          <w:rFonts w:ascii="Times New Roman" w:hAnsi="Times New Roman" w:cs="Times New Roman"/>
+          <w:sz w:val="20"/>
+        </w:rPr>
+        <w:t xml:space="preserve"> type and</w:t>
       </w:r>
       <w:r>
         <w:rPr>
@@ -1092,16 +1171,7 @@
           <w:rFonts w:ascii="Times New Roman" w:hAnsi="Times New Roman" w:cs="Times New Roman"/>
           <w:sz w:val="20"/>
         </w:rPr>
-        <w:t>, and how these processes function together</w:t>
-      </w:r>
-      <w:bookmarkStart w:id="0" w:name="_GoBack"/>
-      <w:bookmarkEnd w:id="0"/>
-      <w:r>
-        <w:rPr>
-          <w:rFonts w:ascii="Times New Roman" w:hAnsi="Times New Roman" w:cs="Times New Roman"/>
-          <w:sz w:val="20"/>
-        </w:rPr>
-        <w:t xml:space="preserve">. </w:t>
+        <w:t xml:space="preserve">, and how these processes function together. </w:t>
       </w:r>
     </w:p>
     <w:p>
@@ -1121,6 +1191,7 @@
         <w:t>References</w:t>
       </w:r>
     </w:p>
+    <w:commentRangeStart w:id="6"/>
     <w:p>
       <w:pPr>
         <w:pStyle w:val="ListParagraph"/>
@@ -1133,15 +1204,36 @@
           <w:sz w:val="18"/>
         </w:rPr>
       </w:pPr>
-      <w:hyperlink r:id="rId6" w:history="1">
-        <w:r>
-          <w:rPr>
-            <w:rFonts w:ascii="Times New Roman" w:hAnsi="Times New Roman" w:cs="Times New Roman"/>
-            <w:sz w:val="18"/>
-          </w:rPr>
-          <w:t>http://cerncourier.com/cws/article/cern/27921</w:t>
-        </w:r>
-      </w:hyperlink>
+      <w:r>
+        <w:fldChar w:fldCharType="begin"/>
+      </w:r>
+      <w:r>
+        <w:instrText xml:space="preserve"> HYPERLINK "http://cerncourier.com/cws/article/cern/27921" </w:instrText>
+      </w:r>
+      <w:r>
+        <w:fldChar w:fldCharType="separate"/>
+      </w:r>
+      <w:r>
+        <w:rPr>
+          <w:rFonts w:ascii="Times New Roman" w:hAnsi="Times New Roman" w:cs="Times New Roman"/>
+          <w:sz w:val="18"/>
+        </w:rPr>
+        <w:t>http://cerncourier.com/cws/article/cern/27921</w:t>
+      </w:r>
+      <w:r>
+        <w:rPr>
+          <w:rFonts w:ascii="Times New Roman" w:hAnsi="Times New Roman" w:cs="Times New Roman"/>
+          <w:sz w:val="18"/>
+        </w:rPr>
+        <w:fldChar w:fldCharType="end"/>
+      </w:r>
+      <w:commentRangeEnd w:id="6"/>
+      <w:r>
+        <w:rPr>
+          <w:rStyle w:val="CommentReference"/>
+        </w:rPr>
+        <w:commentReference w:id="6"/>
+      </w:r>
     </w:p>
     <w:p>
       <w:pPr>
@@ -1232,8 +1324,130 @@
 </w:document>
 </file>
 
+<file path=word/comments.xml><?xml version="1.0" encoding="utf-8"?>
+<w:comments xmlns:wpc="http://schemas.microsoft.com/office/word/2010/wordprocessingCanvas" xmlns:mo="http://schemas.microsoft.com/office/mac/office/2008/main" xmlns:mc="http://schemas.openxmlformats.org/markup-compatibility/2006" xmlns:mv="urn:schemas-microsoft-com:mac:vml" xmlns:o="urn:schemas-microsoft-com:office:office" xmlns:r="http://schemas.openxmlformats.org/officeDocument/2006/relationships" xmlns:m="http://schemas.openxmlformats.org/officeDocument/2006/math" xmlns:v="urn:schemas-microsoft-com:vml" xmlns:wp14="http://schemas.microsoft.com/office/word/2010/wordprocessingDrawing" xmlns:wp="http://schemas.openxmlformats.org/drawingml/2006/wordprocessingDrawing" xmlns:w10="urn:schemas-microsoft-com:office:word" xmlns:w="http://schemas.openxmlformats.org/wordprocessingml/2006/main" xmlns:w14="http://schemas.microsoft.com/office/word/2010/wordml" xmlns:wpg="http://schemas.microsoft.com/office/word/2010/wordprocessingGroup" xmlns:wpi="http://schemas.microsoft.com/office/word/2010/wordprocessingInk" xmlns:wne="http://schemas.microsoft.com/office/word/2006/wordml" xmlns:wps="http://schemas.microsoft.com/office/word/2010/wordprocessingShape" mc:Ignorable="w14 wp14">
+  <w:comment w:id="2" w:author="Owen Arnold" w:date="2016-06-28T16:25:00Z" w:initials="OA">
+    <w:p>
+      <w:pPr>
+        <w:pStyle w:val="CommentText"/>
+      </w:pPr>
+      <w:r>
+        <w:rPr>
+          <w:rStyle w:val="CommentReference"/>
+        </w:rPr>
+        <w:annotationRef/>
+      </w:r>
+      <w:r>
+        <w:t>The Visualisation is not the main purpose of the Instrument. The Instrument allows geometry to be separated and corrected separately to the collected data. Amongst other core features, the Instrument is critical to run-time unit conversions.</w:t>
+      </w:r>
+    </w:p>
+  </w:comment>
+  <w:comment w:id="3" w:author="Owen Arnold" w:date="2016-06-28T16:29:00Z" w:initials="OA">
+    <w:p>
+      <w:pPr>
+        <w:pStyle w:val="CommentText"/>
+      </w:pPr>
+      <w:r>
+        <w:rPr>
+          <w:rStyle w:val="CommentReference"/>
+        </w:rPr>
+        <w:annotationRef/>
+      </w:r>
+      <w:r>
+        <w:t>I think this should read something like: “</w:t>
+      </w:r>
+      <w:proofErr w:type="spellStart"/>
+      <w:r>
+        <w:t>Mantid</w:t>
+      </w:r>
+      <w:proofErr w:type="spellEnd"/>
+      <w:r>
+        <w:t xml:space="preserve"> has an in-memory virtual instrument</w:t>
+      </w:r>
+      <w:proofErr w:type="gramStart"/>
+      <w:r>
+        <w:t>,  which</w:t>
+      </w:r>
+      <w:proofErr w:type="gramEnd"/>
+      <w:r>
+        <w:t xml:space="preserve"> supports geometric calculations critical to time-of-flight neutron data reduction. </w:t>
+      </w:r>
+      <w:proofErr w:type="spellStart"/>
+      <w:r>
+        <w:rPr>
+          <w:rFonts w:ascii="Times New Roman" w:hAnsi="Times New Roman" w:cs="Times New Roman"/>
+        </w:rPr>
+        <w:t>Mantid</w:t>
+      </w:r>
+      <w:proofErr w:type="spellEnd"/>
+      <w:r>
+        <w:rPr>
+          <w:rFonts w:ascii="Times New Roman" w:hAnsi="Times New Roman" w:cs="Times New Roman"/>
+        </w:rPr>
+        <w:t xml:space="preserve"> uses an XML definition of instruments known as instrument definition files (IDFs)</w:t>
+      </w:r>
+      <w:r>
+        <w:rPr>
+          <w:rFonts w:ascii="Times New Roman" w:hAnsi="Times New Roman" w:cs="Times New Roman"/>
+        </w:rPr>
+        <w:t xml:space="preserve"> to store configurations on disk</w:t>
+      </w:r>
+      <w:r>
+        <w:rPr>
+          <w:rFonts w:ascii="Times New Roman" w:hAnsi="Times New Roman" w:cs="Times New Roman"/>
+        </w:rPr>
+        <w:t>.</w:t>
+      </w:r>
+      <w:r>
+        <w:rPr>
+          <w:rFonts w:ascii="Times New Roman" w:hAnsi="Times New Roman" w:cs="Times New Roman"/>
+        </w:rPr>
+        <w:t>”</w:t>
+      </w:r>
+    </w:p>
+  </w:comment>
+  <w:comment w:id="4" w:author="Owen Arnold" w:date="2016-06-28T16:29:00Z" w:initials="OA">
+    <w:p>
+      <w:pPr>
+        <w:pStyle w:val="CommentText"/>
+      </w:pPr>
+      <w:r>
+        <w:rPr>
+          <w:rStyle w:val="CommentReference"/>
+        </w:rPr>
+        <w:annotationRef/>
+      </w:r>
+      <w:r>
+        <w:t xml:space="preserve">This is </w:t>
+      </w:r>
+      <w:r>
+        <w:t>good!</w:t>
+      </w:r>
+      <w:bookmarkStart w:id="5" w:name="_GoBack"/>
+      <w:bookmarkEnd w:id="5"/>
+    </w:p>
+  </w:comment>
+  <w:comment w:id="6" w:author="Owen Arnold" w:date="2016-06-28T16:23:00Z" w:initials="OA">
+    <w:p>
+      <w:pPr>
+        <w:pStyle w:val="CommentText"/>
+      </w:pPr>
+      <w:r>
+        <w:rPr>
+          <w:rStyle w:val="CommentReference"/>
+        </w:rPr>
+        <w:annotationRef/>
+      </w:r>
+      <w:r>
+        <w:t>These don’t look like they’ve been referenced above properly.</w:t>
+      </w:r>
+    </w:p>
+  </w:comment>
+</w:comments>
+</file>
+
 <file path=word/numbering.xml><?xml version="1.0" encoding="utf-8"?>
-<w:numbering xmlns:wpc="http://schemas.microsoft.com/office/word/2010/wordprocessingCanvas" xmlns:mc="http://schemas.openxmlformats.org/markup-compatibility/2006" xmlns:o="urn:schemas-microsoft-com:office:office" xmlns:r="http://schemas.openxmlformats.org/officeDocument/2006/relationships" xmlns:m="http://schemas.openxmlformats.org/officeDocument/2006/math" xmlns:v="urn:schemas-microsoft-com:vml" xmlns:wp14="http://schemas.microsoft.com/office/word/2010/wordprocessingDrawing" xmlns:wp="http://schemas.openxmlformats.org/drawingml/2006/wordprocessingDrawing" xmlns:w10="urn:schemas-microsoft-com:office:word" xmlns:w="http://schemas.openxmlformats.org/wordprocessingml/2006/main" xmlns:w14="http://schemas.microsoft.com/office/word/2010/wordml" xmlns:wpg="http://schemas.microsoft.com/office/word/2010/wordprocessingGroup" xmlns:wpi="http://schemas.microsoft.com/office/word/2010/wordprocessingInk" xmlns:wne="http://schemas.microsoft.com/office/word/2006/wordml" xmlns:wps="http://schemas.microsoft.com/office/word/2010/wordprocessingShape" mc:Ignorable="w14 wp14">
+<w:numbering xmlns:wpc="http://schemas.microsoft.com/office/word/2010/wordprocessingCanvas" xmlns:mo="http://schemas.microsoft.com/office/mac/office/2008/main" xmlns:mc="http://schemas.openxmlformats.org/markup-compatibility/2006" xmlns:mv="urn:schemas-microsoft-com:mac:vml" xmlns:o="urn:schemas-microsoft-com:office:office" xmlns:r="http://schemas.openxmlformats.org/officeDocument/2006/relationships" xmlns:m="http://schemas.openxmlformats.org/officeDocument/2006/math" xmlns:v="urn:schemas-microsoft-com:vml" xmlns:wp14="http://schemas.microsoft.com/office/word/2010/wordprocessingDrawing" xmlns:wp="http://schemas.openxmlformats.org/drawingml/2006/wordprocessingDrawing" xmlns:w10="urn:schemas-microsoft-com:office:word" xmlns:w="http://schemas.openxmlformats.org/wordprocessingml/2006/main" xmlns:w14="http://schemas.microsoft.com/office/word/2010/wordml" xmlns:wpg="http://schemas.microsoft.com/office/word/2010/wordprocessingGroup" xmlns:wpi="http://schemas.microsoft.com/office/word/2010/wordprocessingInk" xmlns:wne="http://schemas.microsoft.com/office/word/2006/wordml" xmlns:wps="http://schemas.microsoft.com/office/word/2010/wordprocessingShape" mc:Ignorable="w14 wp14">
   <w:abstractNum w:abstractNumId="0">
     <w:nsid w:val="35BC3C54"/>
     <w:multiLevelType w:val="hybridMultilevel"/>
@@ -1435,7 +1649,7 @@
       </w:pPr>
     </w:pPrDefault>
   </w:docDefaults>
-  <w:latentStyles w:defLockedState="0" w:defUIPriority="99" w:defSemiHidden="1" w:defUnhideWhenUsed="1" w:defQFormat="0" w:count="267">
+  <w:latentStyles w:defLockedState="0" w:defUIPriority="99" w:defSemiHidden="1" w:defUnhideWhenUsed="1" w:defQFormat="0" w:count="276">
     <w:lsdException w:name="Normal" w:semiHidden="0" w:uiPriority="0" w:unhideWhenUsed="0" w:qFormat="1"/>
     <w:lsdException w:name="heading 1" w:semiHidden="0" w:uiPriority="9" w:unhideWhenUsed="0" w:qFormat="1"/>
     <w:lsdException w:name="heading 2" w:uiPriority="9" w:qFormat="1"/>
@@ -1729,7 +1943,7 @@
 </file>
 
 <file path=word/stylesWithEffects.xml><?xml version="1.0" encoding="utf-8"?>
-<w:styles xmlns:wpc="http://schemas.microsoft.com/office/word/2010/wordprocessingCanvas" xmlns:mc="http://schemas.openxmlformats.org/markup-compatibility/2006" xmlns:o="urn:schemas-microsoft-com:office:office" xmlns:r="http://schemas.openxmlformats.org/officeDocument/2006/relationships" xmlns:m="http://schemas.openxmlformats.org/officeDocument/2006/math" xmlns:v="urn:schemas-microsoft-com:vml" xmlns:wp14="http://schemas.microsoft.com/office/word/2010/wordprocessingDrawing" xmlns:wp="http://schemas.openxmlformats.org/drawingml/2006/wordprocessingDrawing" xmlns:w10="urn:schemas-microsoft-com:office:word" xmlns:w="http://schemas.openxmlformats.org/wordprocessingml/2006/main" xmlns:w14="http://schemas.microsoft.com/office/word/2010/wordml" xmlns:wpg="http://schemas.microsoft.com/office/word/2010/wordprocessingGroup" xmlns:wpi="http://schemas.microsoft.com/office/word/2010/wordprocessingInk" xmlns:wne="http://schemas.microsoft.com/office/word/2006/wordml" xmlns:wps="http://schemas.microsoft.com/office/word/2010/wordprocessingShape" mc:Ignorable="w14 wp14">
+<w:styles xmlns:wpc="http://schemas.microsoft.com/office/word/2010/wordprocessingCanvas" xmlns:mo="http://schemas.microsoft.com/office/mac/office/2008/main" xmlns:mc="http://schemas.openxmlformats.org/markup-compatibility/2006" xmlns:mv="urn:schemas-microsoft-com:mac:vml" xmlns:o="urn:schemas-microsoft-com:office:office" xmlns:r="http://schemas.openxmlformats.org/officeDocument/2006/relationships" xmlns:m="http://schemas.openxmlformats.org/officeDocument/2006/math" xmlns:v="urn:schemas-microsoft-com:vml" xmlns:wp14="http://schemas.microsoft.com/office/word/2010/wordprocessingDrawing" xmlns:wp="http://schemas.openxmlformats.org/drawingml/2006/wordprocessingDrawing" xmlns:w10="urn:schemas-microsoft-com:office:word" xmlns:w="http://schemas.openxmlformats.org/wordprocessingml/2006/main" xmlns:w14="http://schemas.microsoft.com/office/word/2010/wordml" xmlns:wpg="http://schemas.microsoft.com/office/word/2010/wordprocessingGroup" xmlns:wpi="http://schemas.microsoft.com/office/word/2010/wordprocessingInk" xmlns:wne="http://schemas.microsoft.com/office/word/2006/wordml" xmlns:wps="http://schemas.microsoft.com/office/word/2010/wordprocessingShape" mc:Ignorable="w14 wp14">
   <w:docDefaults>
     <w:rPrDefault>
       <w:rPr>
@@ -1745,7 +1959,7 @@
       </w:pPr>
     </w:pPrDefault>
   </w:docDefaults>
-  <w:latentStyles w:defLockedState="0" w:defUIPriority="99" w:defSemiHidden="1" w:defUnhideWhenUsed="1" w:defQFormat="0" w:count="267">
+  <w:latentStyles w:defLockedState="0" w:defUIPriority="99" w:defSemiHidden="1" w:defUnhideWhenUsed="1" w:defQFormat="0" w:count="276">
     <w:lsdException w:name="Normal" w:semiHidden="0" w:uiPriority="0" w:unhideWhenUsed="0" w:qFormat="1"/>
     <w:lsdException w:name="heading 1" w:semiHidden="0" w:uiPriority="9" w:unhideWhenUsed="0" w:qFormat="1"/>
     <w:lsdException w:name="heading 2" w:uiPriority="9" w:qFormat="1"/>

</xml_diff>

<commit_message>
Make some tweaks to the abstract
</commit_message>
<xml_diff>
--- a/Presentations/NOBUGS_2016/Abstracts/Geometry_Data_Reduction_Abstract.docx
+++ b/Presentations/NOBUGS_2016/Abstracts/Geometry_Data_Reduction_Abstract.docx
@@ -1,6 +1,6 @@
 
 <file path=word/document.xml><?xml version="1.0" encoding="utf-8"?>
-<w:document xmlns:wpc="http://schemas.microsoft.com/office/word/2010/wordprocessingCanvas" xmlns:mc="http://schemas.openxmlformats.org/markup-compatibility/2006" xmlns:o="urn:schemas-microsoft-com:office:office" xmlns:r="http://schemas.openxmlformats.org/officeDocument/2006/relationships" xmlns:m="http://schemas.openxmlformats.org/officeDocument/2006/math" xmlns:v="urn:schemas-microsoft-com:vml" xmlns:wp14="http://schemas.microsoft.com/office/word/2010/wordprocessingDrawing" xmlns:wp="http://schemas.openxmlformats.org/drawingml/2006/wordprocessingDrawing" xmlns:w10="urn:schemas-microsoft-com:office:word" xmlns:w="http://schemas.openxmlformats.org/wordprocessingml/2006/main" xmlns:w14="http://schemas.microsoft.com/office/word/2010/wordml" xmlns:wpg="http://schemas.microsoft.com/office/word/2010/wordprocessingGroup" xmlns:wpi="http://schemas.microsoft.com/office/word/2010/wordprocessingInk" xmlns:wne="http://schemas.microsoft.com/office/word/2006/wordml" xmlns:wps="http://schemas.microsoft.com/office/word/2010/wordprocessingShape" mc:Ignorable="w14 wp14">
+<w:document xmlns:wpc="http://schemas.microsoft.com/office/word/2010/wordprocessingCanvas" xmlns:mo="http://schemas.microsoft.com/office/mac/office/2008/main" xmlns:mc="http://schemas.openxmlformats.org/markup-compatibility/2006" xmlns:mv="urn:schemas-microsoft-com:mac:vml" xmlns:o="urn:schemas-microsoft-com:office:office" xmlns:r="http://schemas.openxmlformats.org/officeDocument/2006/relationships" xmlns:m="http://schemas.openxmlformats.org/officeDocument/2006/math" xmlns:v="urn:schemas-microsoft-com:vml" xmlns:wp14="http://schemas.microsoft.com/office/word/2010/wordprocessingDrawing" xmlns:wp="http://schemas.openxmlformats.org/drawingml/2006/wordprocessingDrawing" xmlns:w10="urn:schemas-microsoft-com:office:word" xmlns:w="http://schemas.openxmlformats.org/wordprocessingml/2006/main" xmlns:w14="http://schemas.microsoft.com/office/word/2010/wordml" xmlns:wpg="http://schemas.microsoft.com/office/word/2010/wordprocessingGroup" xmlns:wpi="http://schemas.microsoft.com/office/word/2010/wordprocessingInk" xmlns:wne="http://schemas.microsoft.com/office/word/2006/wordml" xmlns:wps="http://schemas.microsoft.com/office/word/2010/wordprocessingShape" mc:Ignorable="w14 wp14">
   <w:body>
     <w:p>
       <w:pPr>
@@ -239,8 +239,6 @@
           <w:sz w:val="20"/>
         </w:rPr>
       </w:pPr>
-      <w:bookmarkStart w:id="0" w:name="_GoBack"/>
-      <w:bookmarkEnd w:id="0"/>
       <w:r>
         <w:rPr>
           <w:rFonts w:ascii="Times New Roman" w:hAnsi="Times New Roman" w:cs="Times New Roman"/>
@@ -248,6 +246,22 @@
         </w:rPr>
         <w:t>The LOKI instrument</w:t>
       </w:r>
+      <w:ins w:id="0" w:author="Owen Arnold" w:date="2016-06-28T16:21:00Z">
+        <w:r>
+          <w:rPr>
+            <w:rFonts w:ascii="Times New Roman" w:hAnsi="Times New Roman" w:cs="Times New Roman"/>
+            <w:sz w:val="20"/>
+          </w:rPr>
+          <w:t>,</w:t>
+        </w:r>
+      </w:ins>
+      <w:r>
+        <w:rPr>
+          <w:rFonts w:ascii="Times New Roman" w:hAnsi="Times New Roman" w:cs="Times New Roman"/>
+          <w:sz w:val="20"/>
+        </w:rPr>
+        <w:t xml:space="preserve"> for broadband Small Angle Neutron Scattering</w:t>
+      </w:r>
       <w:ins w:id="1" w:author="Owen Arnold" w:date="2016-06-28T16:21:00Z">
         <w:r>
           <w:rPr>
@@ -262,22 +276,6 @@
           <w:rFonts w:ascii="Times New Roman" w:hAnsi="Times New Roman" w:cs="Times New Roman"/>
           <w:sz w:val="20"/>
         </w:rPr>
-        <w:t xml:space="preserve"> for broadband Small Angle Neutron Scattering</w:t>
-      </w:r>
-      <w:ins w:id="2" w:author="Owen Arnold" w:date="2016-06-28T16:21:00Z">
-        <w:r>
-          <w:rPr>
-            <w:rFonts w:ascii="Times New Roman" w:hAnsi="Times New Roman" w:cs="Times New Roman"/>
-            <w:sz w:val="20"/>
-          </w:rPr>
-          <w:t>,</w:t>
-        </w:r>
-      </w:ins>
-      <w:r>
-        <w:rPr>
-          <w:rFonts w:ascii="Times New Roman" w:hAnsi="Times New Roman" w:cs="Times New Roman"/>
-          <w:sz w:val="20"/>
-        </w:rPr>
         <w:t xml:space="preserve"> is currently under development </w:t>
       </w:r>
       <w:r>
@@ -357,7 +355,7 @@
         </w:rPr>
         <w:t>Gem</w:t>
       </w:r>
-      <w:ins w:id="3" w:author="Moore, Lamar (STFC,RAL,ISIS)" w:date="2016-07-01T11:17:00Z">
+      <w:ins w:id="2" w:author="Moore, Lamar (STFC,RAL,ISIS)" w:date="2016-07-01T11:17:00Z">
         <w:r>
           <w:rPr>
             <w:rFonts w:ascii="Times New Roman" w:hAnsi="Times New Roman" w:cs="Times New Roman"/>
@@ -523,7 +521,7 @@
         </w:rPr>
         <w:t xml:space="preserve"> simulations</w:t>
       </w:r>
-      <w:ins w:id="4" w:author="Moore, Lamar (STFC,RAL,ISIS)" w:date="2016-07-01T11:17:00Z">
+      <w:ins w:id="3" w:author="Moore, Lamar (STFC,RAL,ISIS)" w:date="2016-07-01T11:17:00Z">
         <w:r>
           <w:rPr>
             <w:rFonts w:ascii="Times New Roman" w:hAnsi="Times New Roman" w:cs="Times New Roman"/>
@@ -588,21 +586,46 @@
           <w:rFonts w:ascii="Times New Roman" w:hAnsi="Times New Roman" w:cs="Times New Roman"/>
           <w:sz w:val="20"/>
         </w:rPr>
-        <w:t xml:space="preserve"> provided a basis for development work on prototyping the data reduction workflow for this instrument. This allows the DMSC (Data Management and Software Centre), along with in-kind </w:t>
-      </w:r>
-      <w:r>
-        <w:rPr>
-          <w:rFonts w:ascii="Times New Roman" w:hAnsi="Times New Roman" w:cs="Times New Roman"/>
-          <w:sz w:val="20"/>
-        </w:rPr>
-        <w:t>contributors</w:t>
-      </w:r>
-      <w:r>
-        <w:rPr>
-          <w:rFonts w:ascii="Times New Roman" w:hAnsi="Times New Roman" w:cs="Times New Roman"/>
-          <w:sz w:val="20"/>
-        </w:rPr>
-        <w:t xml:space="preserve"> to develop and test the data reduction process in the absence of a physical instrument.</w:t>
+        <w:t xml:space="preserve"> provided a basis for development work on prototyping the data reduction workflow for this instrument. This </w:t>
+      </w:r>
+      <w:del w:id="4" w:author="Owen Arnold" w:date="2016-07-06T15:14:00Z">
+        <w:r>
+          <w:rPr>
+            <w:rFonts w:ascii="Times New Roman" w:hAnsi="Times New Roman" w:cs="Times New Roman"/>
+            <w:sz w:val="20"/>
+          </w:rPr>
+          <w:delText xml:space="preserve">allows the DMSC (Data Management and Software Centre), along with in-kind </w:delText>
+        </w:r>
+        <w:r>
+          <w:rPr>
+            <w:rFonts w:ascii="Times New Roman" w:hAnsi="Times New Roman" w:cs="Times New Roman"/>
+            <w:sz w:val="20"/>
+          </w:rPr>
+          <w:delText>contributors</w:delText>
+        </w:r>
+        <w:r>
+          <w:rPr>
+            <w:rFonts w:ascii="Times New Roman" w:hAnsi="Times New Roman" w:cs="Times New Roman"/>
+            <w:sz w:val="20"/>
+          </w:rPr>
+          <w:delText xml:space="preserve"> to develop and test </w:delText>
+        </w:r>
+      </w:del>
+      <w:ins w:id="5" w:author="Owen Arnold" w:date="2016-07-06T15:14:00Z">
+        <w:r>
+          <w:rPr>
+            <w:rFonts w:ascii="Times New Roman" w:hAnsi="Times New Roman" w:cs="Times New Roman"/>
+            <w:sz w:val="20"/>
+          </w:rPr>
+          <w:t xml:space="preserve">enables the development and testing of </w:t>
+        </w:r>
+      </w:ins>
+      <w:r>
+        <w:rPr>
+          <w:rFonts w:ascii="Times New Roman" w:hAnsi="Times New Roman" w:cs="Times New Roman"/>
+          <w:sz w:val="20"/>
+        </w:rPr>
+        <w:t>the data reduction process in the absence of a physical instrument.</w:t>
       </w:r>
       <w:r>
         <w:rPr>
@@ -642,7 +665,7 @@
         </w:rPr>
         <w:t xml:space="preserve"> framework</w:t>
       </w:r>
-      <w:ins w:id="5" w:author="Moore, Lamar (STFC,RAL,ISIS)" w:date="2016-07-01T11:16:00Z">
+      <w:ins w:id="6" w:author="Moore, Lamar (STFC,RAL,ISIS)" w:date="2016-07-01T11:16:00Z">
         <w:r>
           <w:rPr>
             <w:rFonts w:ascii="Times New Roman" w:hAnsi="Times New Roman" w:cs="Times New Roman"/>
@@ -651,7 +674,7 @@
           <w:t xml:space="preserve"> [</w:t>
         </w:r>
       </w:ins>
-      <w:ins w:id="6" w:author="Moore, Lamar (STFC,RAL,ISIS)" w:date="2016-07-01T11:17:00Z">
+      <w:ins w:id="7" w:author="Moore, Lamar (STFC,RAL,ISIS)" w:date="2016-07-01T11:17:00Z">
         <w:r>
           <w:rPr>
             <w:rFonts w:ascii="Times New Roman" w:hAnsi="Times New Roman" w:cs="Times New Roman"/>
@@ -660,7 +683,7 @@
           <w:t>3</w:t>
         </w:r>
       </w:ins>
-      <w:ins w:id="7" w:author="Moore, Lamar (STFC,RAL,ISIS)" w:date="2016-07-01T11:16:00Z">
+      <w:ins w:id="8" w:author="Moore, Lamar (STFC,RAL,ISIS)" w:date="2016-07-01T11:16:00Z">
         <w:r>
           <w:rPr>
             <w:rFonts w:ascii="Times New Roman" w:hAnsi="Times New Roman" w:cs="Times New Roman"/>
@@ -677,7 +700,7 @@
         <w:t xml:space="preserve"> has been chosen by the ESS to be the main data reduction service. This is currently in use at ISIS, SNS and ILL. </w:t>
       </w:r>
       <w:proofErr w:type="spellStart"/>
-      <w:ins w:id="8" w:author="Moore, Lamar (STFC,RAL,ISIS)" w:date="2016-07-01T11:14:00Z">
+      <w:ins w:id="9" w:author="Moore, Lamar (STFC,RAL,ISIS)" w:date="2016-07-01T11:14:00Z">
         <w:r>
           <w:rPr>
             <w:rFonts w:ascii="Times New Roman" w:hAnsi="Times New Roman" w:cs="Times New Roman"/>
@@ -694,7 +717,7 @@
           <w:t xml:space="preserve"> contains an in-memory virtual instrument representation</w:t>
         </w:r>
       </w:ins>
-      <w:ins w:id="9" w:author="Moore, Lamar (STFC,RAL,ISIS)" w:date="2016-07-01T11:15:00Z">
+      <w:ins w:id="10" w:author="Moore, Lamar (STFC,RAL,ISIS)" w:date="2016-07-01T11:15:00Z">
         <w:r>
           <w:rPr>
             <w:rFonts w:ascii="Times New Roman" w:hAnsi="Times New Roman" w:cs="Times New Roman"/>
@@ -703,7 +726,7 @@
           <w:t xml:space="preserve">. This supports geometric calculations critical to time-of-flight neutron data reduction. These virtual instruments can be defined using an XML format known as the instrument definition file (IDF). </w:t>
         </w:r>
       </w:ins>
-      <w:del w:id="10" w:author="Moore, Lamar (STFC,RAL,ISIS)" w:date="2016-07-01T11:17:00Z">
+      <w:del w:id="11" w:author="Moore, Lamar (STFC,RAL,ISIS)" w:date="2016-07-01T11:17:00Z">
         <w:r>
           <w:rPr>
             <w:rFonts w:ascii="Times New Roman" w:hAnsi="Times New Roman" w:cs="Times New Roman"/>
@@ -866,29 +889,86 @@
           <w:rFonts w:ascii="Times New Roman" w:hAnsi="Times New Roman" w:cs="Times New Roman"/>
           <w:sz w:val="20"/>
         </w:rPr>
-        <w:t xml:space="preserve"> drawbacks towards the design of the data reduction workflow</w:t>
-      </w:r>
-      <w:r>
-        <w:rPr>
-          <w:rFonts w:ascii="Times New Roman" w:hAnsi="Times New Roman" w:cs="Times New Roman"/>
-          <w:sz w:val="20"/>
-        </w:rPr>
-        <w:t xml:space="preserve"> was</w:t>
-      </w:r>
-      <w:r>
-        <w:rPr>
-          <w:rFonts w:ascii="Times New Roman" w:hAnsi="Times New Roman" w:cs="Times New Roman"/>
-          <w:sz w:val="20"/>
-        </w:rPr>
-        <w:t xml:space="preserve"> LOKI’s</w:t>
-      </w:r>
-      <w:r>
-        <w:rPr>
-          <w:rFonts w:ascii="Times New Roman" w:hAnsi="Times New Roman" w:cs="Times New Roman"/>
-          <w:sz w:val="20"/>
-        </w:rPr>
         <w:t xml:space="preserve"> </w:t>
       </w:r>
+      <w:del w:id="12" w:author="Owen Arnold" w:date="2016-07-06T15:15:00Z">
+        <w:r>
+          <w:rPr>
+            <w:rFonts w:ascii="Times New Roman" w:hAnsi="Times New Roman" w:cs="Times New Roman"/>
+            <w:sz w:val="20"/>
+          </w:rPr>
+          <w:delText>drawbacks towards the</w:delText>
+        </w:r>
+      </w:del>
+      <w:ins w:id="13" w:author="Owen Arnold" w:date="2016-07-06T15:15:00Z">
+        <w:r>
+          <w:rPr>
+            <w:rFonts w:ascii="Times New Roman" w:hAnsi="Times New Roman" w:cs="Times New Roman"/>
+            <w:sz w:val="20"/>
+          </w:rPr>
+          <w:t>challenges in</w:t>
+        </w:r>
+      </w:ins>
+      <w:r>
+        <w:rPr>
+          <w:rFonts w:ascii="Times New Roman" w:hAnsi="Times New Roman" w:cs="Times New Roman"/>
+          <w:sz w:val="20"/>
+        </w:rPr>
+        <w:t xml:space="preserve"> design of the data reduction workflow</w:t>
+      </w:r>
+      <w:r>
+        <w:rPr>
+          <w:rFonts w:ascii="Times New Roman" w:hAnsi="Times New Roman" w:cs="Times New Roman"/>
+          <w:sz w:val="20"/>
+        </w:rPr>
+        <w:t xml:space="preserve"> </w:t>
+      </w:r>
+      <w:del w:id="14" w:author="Owen Arnold" w:date="2016-07-06T15:16:00Z">
+        <w:r>
+          <w:rPr>
+            <w:rFonts w:ascii="Times New Roman" w:hAnsi="Times New Roman" w:cs="Times New Roman"/>
+            <w:sz w:val="20"/>
+          </w:rPr>
+          <w:delText>was</w:delText>
+        </w:r>
+        <w:r>
+          <w:rPr>
+            <w:rFonts w:ascii="Times New Roman" w:hAnsi="Times New Roman" w:cs="Times New Roman"/>
+            <w:sz w:val="20"/>
+          </w:rPr>
+          <w:delText xml:space="preserve"> </w:delText>
+        </w:r>
+      </w:del>
+      <w:ins w:id="15" w:author="Owen Arnold" w:date="2016-07-06T15:16:00Z">
+        <w:r>
+          <w:rPr>
+            <w:rFonts w:ascii="Times New Roman" w:hAnsi="Times New Roman" w:cs="Times New Roman"/>
+            <w:sz w:val="20"/>
+          </w:rPr>
+          <w:t>is</w:t>
+        </w:r>
+        <w:r>
+          <w:rPr>
+            <w:rFonts w:ascii="Times New Roman" w:hAnsi="Times New Roman" w:cs="Times New Roman"/>
+            <w:sz w:val="20"/>
+          </w:rPr>
+          <w:t xml:space="preserve"> </w:t>
+        </w:r>
+      </w:ins>
+      <w:r>
+        <w:rPr>
+          <w:rFonts w:ascii="Times New Roman" w:hAnsi="Times New Roman" w:cs="Times New Roman"/>
+          <w:sz w:val="20"/>
+        </w:rPr>
+        <w:t>LOKI’s</w:t>
+      </w:r>
+      <w:r>
+        <w:rPr>
+          <w:rFonts w:ascii="Times New Roman" w:hAnsi="Times New Roman" w:cs="Times New Roman"/>
+          <w:sz w:val="20"/>
+        </w:rPr>
+        <w:t xml:space="preserve"> </w:t>
+      </w:r>
       <w:r>
         <w:rPr>
           <w:rFonts w:ascii="Times New Roman" w:hAnsi="Times New Roman" w:cs="Times New Roman"/>
@@ -896,6 +976,15 @@
         </w:rPr>
         <w:t xml:space="preserve">irregular </w:t>
       </w:r>
+      <w:ins w:id="16" w:author="Owen Arnold" w:date="2016-07-06T15:16:00Z">
+        <w:r>
+          <w:rPr>
+            <w:rFonts w:ascii="Times New Roman" w:hAnsi="Times New Roman" w:cs="Times New Roman"/>
+            <w:sz w:val="20"/>
+          </w:rPr>
+          <w:t xml:space="preserve">detector </w:t>
+        </w:r>
+      </w:ins>
       <w:r>
         <w:rPr>
           <w:rFonts w:ascii="Times New Roman" w:hAnsi="Times New Roman" w:cs="Times New Roman"/>
@@ -903,6 +992,15 @@
         </w:rPr>
         <w:t>geometry</w:t>
       </w:r>
+      <w:ins w:id="17" w:author="Owen Arnold" w:date="2016-07-06T15:16:00Z">
+        <w:r>
+          <w:rPr>
+            <w:rFonts w:ascii="Times New Roman" w:hAnsi="Times New Roman" w:cs="Times New Roman"/>
+            <w:sz w:val="20"/>
+          </w:rPr>
+          <w:t>,</w:t>
+        </w:r>
+      </w:ins>
       <w:r>
         <w:rPr>
           <w:rFonts w:ascii="Times New Roman" w:hAnsi="Times New Roman" w:cs="Times New Roman"/>
@@ -982,7 +1080,39 @@
           <w:rFonts w:ascii="Times New Roman" w:hAnsi="Times New Roman" w:cs="Times New Roman"/>
           <w:sz w:val="20"/>
         </w:rPr>
-        <w:t xml:space="preserve"> unusable for this proposed </w:t>
+        <w:t xml:space="preserve"> unusable for </w:t>
+      </w:r>
+      <w:del w:id="18" w:author="Owen Arnold" w:date="2016-07-06T15:16:00Z">
+        <w:r>
+          <w:rPr>
+            <w:rFonts w:ascii="Times New Roman" w:hAnsi="Times New Roman" w:cs="Times New Roman"/>
+            <w:sz w:val="20"/>
+          </w:rPr>
+          <w:delText xml:space="preserve">this </w:delText>
+        </w:r>
+      </w:del>
+      <w:ins w:id="19" w:author="Owen Arnold" w:date="2016-07-06T15:16:00Z">
+        <w:r>
+          <w:rPr>
+            <w:rFonts w:ascii="Times New Roman" w:hAnsi="Times New Roman" w:cs="Times New Roman"/>
+            <w:sz w:val="20"/>
+          </w:rPr>
+          <w:t>the</w:t>
+        </w:r>
+        <w:r>
+          <w:rPr>
+            <w:rFonts w:ascii="Times New Roman" w:hAnsi="Times New Roman" w:cs="Times New Roman"/>
+            <w:sz w:val="20"/>
+          </w:rPr>
+          <w:t xml:space="preserve"> </w:t>
+        </w:r>
+      </w:ins>
+      <w:r>
+        <w:rPr>
+          <w:rFonts w:ascii="Times New Roman" w:hAnsi="Times New Roman" w:cs="Times New Roman"/>
+          <w:sz w:val="20"/>
+        </w:rPr>
+        <w:t xml:space="preserve">proposed </w:t>
       </w:r>
       <w:r>
         <w:rPr>
@@ -1047,7 +1177,48 @@
           <w:rFonts w:ascii="Times New Roman" w:hAnsi="Times New Roman" w:cs="Times New Roman"/>
           <w:sz w:val="20"/>
         </w:rPr>
-        <w:t xml:space="preserve"> faster, more efficient loading and navigation of LOKI </w:t>
+        <w:t xml:space="preserve"> faster, more efficient loading</w:t>
+      </w:r>
+      <w:ins w:id="20" w:author="Owen Arnold" w:date="2016-07-06T15:20:00Z">
+        <w:r>
+          <w:rPr>
+            <w:rFonts w:ascii="Times New Roman" w:hAnsi="Times New Roman" w:cs="Times New Roman"/>
+            <w:sz w:val="20"/>
+          </w:rPr>
+          <w:t>,</w:t>
+        </w:r>
+      </w:ins>
+      <w:r>
+        <w:rPr>
+          <w:rFonts w:ascii="Times New Roman" w:hAnsi="Times New Roman" w:cs="Times New Roman"/>
+          <w:sz w:val="20"/>
+        </w:rPr>
+        <w:t xml:space="preserve"> </w:t>
+      </w:r>
+      <w:del w:id="21" w:author="Owen Arnold" w:date="2016-07-06T15:19:00Z">
+        <w:r>
+          <w:rPr>
+            <w:rFonts w:ascii="Times New Roman" w:hAnsi="Times New Roman" w:cs="Times New Roman"/>
+            <w:sz w:val="20"/>
+          </w:rPr>
+          <w:delText>and navigation</w:delText>
+        </w:r>
+      </w:del>
+      <w:ins w:id="22" w:author="Owen Arnold" w:date="2016-07-06T15:19:00Z">
+        <w:r>
+          <w:rPr>
+            <w:rFonts w:ascii="Times New Roman" w:hAnsi="Times New Roman" w:cs="Times New Roman"/>
+            <w:sz w:val="20"/>
+          </w:rPr>
+          <w:t>as well as runtime processing,</w:t>
+        </w:r>
+      </w:ins>
+      <w:r>
+        <w:rPr>
+          <w:rFonts w:ascii="Times New Roman" w:hAnsi="Times New Roman" w:cs="Times New Roman"/>
+          <w:sz w:val="20"/>
+        </w:rPr>
+        <w:t xml:space="preserve"> of LOKI </w:t>
       </w:r>
       <w:r>
         <w:rPr>
@@ -1108,7 +1279,16 @@
           <w:rFonts w:ascii="Times New Roman" w:hAnsi="Times New Roman" w:cs="Times New Roman"/>
           <w:sz w:val="20"/>
         </w:rPr>
-        <w:t xml:space="preserve"> Framework which enabled the inclusion of th</w:t>
+        <w:t xml:space="preserve"> Framework which enabled the inclusion </w:t>
+      </w:r>
+      <w:bookmarkStart w:id="23" w:name="_GoBack"/>
+      <w:bookmarkEnd w:id="23"/>
+      <w:r>
+        <w:rPr>
+          <w:rFonts w:ascii="Times New Roman" w:hAnsi="Times New Roman" w:cs="Times New Roman"/>
+          <w:sz w:val="20"/>
+        </w:rPr>
+        <w:t>of th</w:t>
       </w:r>
       <w:r>
         <w:rPr>
@@ -1292,7 +1472,6 @@
           <w:rFonts w:ascii="Times New Roman" w:hAnsi="Times New Roman" w:cs="Times New Roman"/>
           <w:sz w:val="18"/>
         </w:rPr>
-        <w:lastRenderedPageBreak/>
         <w:t>Email: lamar.moore@stfc.ac.uk</w:t>
       </w:r>
     </w:p>
@@ -1322,7 +1501,7 @@
 </file>
 
 <file path=word/numbering.xml><?xml version="1.0" encoding="utf-8"?>
-<w:numbering xmlns:wpc="http://schemas.microsoft.com/office/word/2010/wordprocessingCanvas" xmlns:mc="http://schemas.openxmlformats.org/markup-compatibility/2006" xmlns:o="urn:schemas-microsoft-com:office:office" xmlns:r="http://schemas.openxmlformats.org/officeDocument/2006/relationships" xmlns:m="http://schemas.openxmlformats.org/officeDocument/2006/math" xmlns:v="urn:schemas-microsoft-com:vml" xmlns:wp14="http://schemas.microsoft.com/office/word/2010/wordprocessingDrawing" xmlns:wp="http://schemas.openxmlformats.org/drawingml/2006/wordprocessingDrawing" xmlns:w10="urn:schemas-microsoft-com:office:word" xmlns:w="http://schemas.openxmlformats.org/wordprocessingml/2006/main" xmlns:w14="http://schemas.microsoft.com/office/word/2010/wordml" xmlns:wpg="http://schemas.microsoft.com/office/word/2010/wordprocessingGroup" xmlns:wpi="http://schemas.microsoft.com/office/word/2010/wordprocessingInk" xmlns:wne="http://schemas.microsoft.com/office/word/2006/wordml" xmlns:wps="http://schemas.microsoft.com/office/word/2010/wordprocessingShape" mc:Ignorable="w14 wp14">
+<w:numbering xmlns:wpc="http://schemas.microsoft.com/office/word/2010/wordprocessingCanvas" xmlns:mo="http://schemas.microsoft.com/office/mac/office/2008/main" xmlns:mc="http://schemas.openxmlformats.org/markup-compatibility/2006" xmlns:mv="urn:schemas-microsoft-com:mac:vml" xmlns:o="urn:schemas-microsoft-com:office:office" xmlns:r="http://schemas.openxmlformats.org/officeDocument/2006/relationships" xmlns:m="http://schemas.openxmlformats.org/officeDocument/2006/math" xmlns:v="urn:schemas-microsoft-com:vml" xmlns:wp14="http://schemas.microsoft.com/office/word/2010/wordprocessingDrawing" xmlns:wp="http://schemas.openxmlformats.org/drawingml/2006/wordprocessingDrawing" xmlns:w10="urn:schemas-microsoft-com:office:word" xmlns:w="http://schemas.openxmlformats.org/wordprocessingml/2006/main" xmlns:w14="http://schemas.microsoft.com/office/word/2010/wordml" xmlns:wpg="http://schemas.microsoft.com/office/word/2010/wordprocessingGroup" xmlns:wpi="http://schemas.microsoft.com/office/word/2010/wordprocessingInk" xmlns:wne="http://schemas.microsoft.com/office/word/2006/wordml" xmlns:wps="http://schemas.microsoft.com/office/word/2010/wordprocessingShape" mc:Ignorable="w14 wp14">
   <w:abstractNum w:abstractNumId="0">
     <w:nsid w:val="35BC3C54"/>
     <w:multiLevelType w:val="hybridMultilevel"/>
@@ -1524,7 +1703,7 @@
       </w:pPr>
     </w:pPrDefault>
   </w:docDefaults>
-  <w:latentStyles w:defLockedState="0" w:defUIPriority="99" w:defSemiHidden="1" w:defUnhideWhenUsed="1" w:defQFormat="0" w:count="267">
+  <w:latentStyles w:defLockedState="0" w:defUIPriority="99" w:defSemiHidden="1" w:defUnhideWhenUsed="1" w:defQFormat="0" w:count="276">
     <w:lsdException w:name="Normal" w:semiHidden="0" w:uiPriority="0" w:unhideWhenUsed="0" w:qFormat="1"/>
     <w:lsdException w:name="heading 1" w:semiHidden="0" w:uiPriority="9" w:unhideWhenUsed="0" w:qFormat="1"/>
     <w:lsdException w:name="heading 2" w:uiPriority="9" w:qFormat="1"/>
@@ -1818,7 +1997,7 @@
 </file>
 
 <file path=word/stylesWithEffects.xml><?xml version="1.0" encoding="utf-8"?>
-<w:styles xmlns:wpc="http://schemas.microsoft.com/office/word/2010/wordprocessingCanvas" xmlns:mc="http://schemas.openxmlformats.org/markup-compatibility/2006" xmlns:o="urn:schemas-microsoft-com:office:office" xmlns:r="http://schemas.openxmlformats.org/officeDocument/2006/relationships" xmlns:m="http://schemas.openxmlformats.org/officeDocument/2006/math" xmlns:v="urn:schemas-microsoft-com:vml" xmlns:wp14="http://schemas.microsoft.com/office/word/2010/wordprocessingDrawing" xmlns:wp="http://schemas.openxmlformats.org/drawingml/2006/wordprocessingDrawing" xmlns:w10="urn:schemas-microsoft-com:office:word" xmlns:w="http://schemas.openxmlformats.org/wordprocessingml/2006/main" xmlns:w14="http://schemas.microsoft.com/office/word/2010/wordml" xmlns:wpg="http://schemas.microsoft.com/office/word/2010/wordprocessingGroup" xmlns:wpi="http://schemas.microsoft.com/office/word/2010/wordprocessingInk" xmlns:wne="http://schemas.microsoft.com/office/word/2006/wordml" xmlns:wps="http://schemas.microsoft.com/office/word/2010/wordprocessingShape" mc:Ignorable="w14 wp14">
+<w:styles xmlns:wpc="http://schemas.microsoft.com/office/word/2010/wordprocessingCanvas" xmlns:mo="http://schemas.microsoft.com/office/mac/office/2008/main" xmlns:mc="http://schemas.openxmlformats.org/markup-compatibility/2006" xmlns:mv="urn:schemas-microsoft-com:mac:vml" xmlns:o="urn:schemas-microsoft-com:office:office" xmlns:r="http://schemas.openxmlformats.org/officeDocument/2006/relationships" xmlns:m="http://schemas.openxmlformats.org/officeDocument/2006/math" xmlns:v="urn:schemas-microsoft-com:vml" xmlns:wp14="http://schemas.microsoft.com/office/word/2010/wordprocessingDrawing" xmlns:wp="http://schemas.openxmlformats.org/drawingml/2006/wordprocessingDrawing" xmlns:w10="urn:schemas-microsoft-com:office:word" xmlns:w="http://schemas.openxmlformats.org/wordprocessingml/2006/main" xmlns:w14="http://schemas.microsoft.com/office/word/2010/wordml" xmlns:wpg="http://schemas.microsoft.com/office/word/2010/wordprocessingGroup" xmlns:wpi="http://schemas.microsoft.com/office/word/2010/wordprocessingInk" xmlns:wne="http://schemas.microsoft.com/office/word/2006/wordml" xmlns:wps="http://schemas.microsoft.com/office/word/2010/wordprocessingShape" mc:Ignorable="w14 wp14">
   <w:docDefaults>
     <w:rPrDefault>
       <w:rPr>
@@ -1834,7 +2013,7 @@
       </w:pPr>
     </w:pPrDefault>
   </w:docDefaults>
-  <w:latentStyles w:defLockedState="0" w:defUIPriority="99" w:defSemiHidden="1" w:defUnhideWhenUsed="1" w:defQFormat="0" w:count="267">
+  <w:latentStyles w:defLockedState="0" w:defUIPriority="99" w:defSemiHidden="1" w:defUnhideWhenUsed="1" w:defQFormat="0" w:count="276">
     <w:lsdException w:name="Normal" w:semiHidden="0" w:uiPriority="0" w:unhideWhenUsed="0" w:qFormat="1"/>
     <w:lsdException w:name="heading 1" w:semiHidden="0" w:uiPriority="9" w:unhideWhenUsed="0" w:qFormat="1"/>
     <w:lsdException w:name="heading 2" w:uiPriority="9" w:qFormat="1"/>

</xml_diff>

<commit_message>
Review of geometry abstract complete
</commit_message>
<xml_diff>
--- a/Presentations/NOBUGS_2016/Abstracts/Geometry_Data_Reduction_Abstract.docx
+++ b/Presentations/NOBUGS_2016/Abstracts/Geometry_Data_Reduction_Abstract.docx
@@ -1,6 +1,6 @@
 
 <file path=word/document.xml><?xml version="1.0" encoding="utf-8"?>
-<w:document xmlns:wpc="http://schemas.microsoft.com/office/word/2010/wordprocessingCanvas" xmlns:mo="http://schemas.microsoft.com/office/mac/office/2008/main" xmlns:mc="http://schemas.openxmlformats.org/markup-compatibility/2006" xmlns:mv="urn:schemas-microsoft-com:mac:vml" xmlns:o="urn:schemas-microsoft-com:office:office" xmlns:r="http://schemas.openxmlformats.org/officeDocument/2006/relationships" xmlns:m="http://schemas.openxmlformats.org/officeDocument/2006/math" xmlns:v="urn:schemas-microsoft-com:vml" xmlns:wp14="http://schemas.microsoft.com/office/word/2010/wordprocessingDrawing" xmlns:wp="http://schemas.openxmlformats.org/drawingml/2006/wordprocessingDrawing" xmlns:w10="urn:schemas-microsoft-com:office:word" xmlns:w="http://schemas.openxmlformats.org/wordprocessingml/2006/main" xmlns:w14="http://schemas.microsoft.com/office/word/2010/wordml" xmlns:wpg="http://schemas.microsoft.com/office/word/2010/wordprocessingGroup" xmlns:wpi="http://schemas.microsoft.com/office/word/2010/wordprocessingInk" xmlns:wne="http://schemas.microsoft.com/office/word/2006/wordml" xmlns:wps="http://schemas.microsoft.com/office/word/2010/wordprocessingShape" mc:Ignorable="w14 wp14">
+<w:document xmlns:wpc="http://schemas.microsoft.com/office/word/2010/wordprocessingCanvas" xmlns:mc="http://schemas.openxmlformats.org/markup-compatibility/2006" xmlns:o="urn:schemas-microsoft-com:office:office" xmlns:r="http://schemas.openxmlformats.org/officeDocument/2006/relationships" xmlns:m="http://schemas.openxmlformats.org/officeDocument/2006/math" xmlns:v="urn:schemas-microsoft-com:vml" xmlns:wp14="http://schemas.microsoft.com/office/word/2010/wordprocessingDrawing" xmlns:wp="http://schemas.openxmlformats.org/drawingml/2006/wordprocessingDrawing" xmlns:w10="urn:schemas-microsoft-com:office:word" xmlns:w="http://schemas.openxmlformats.org/wordprocessingml/2006/main" xmlns:w14="http://schemas.microsoft.com/office/word/2010/wordml" xmlns:wpg="http://schemas.microsoft.com/office/word/2010/wordprocessingGroup" xmlns:wpi="http://schemas.microsoft.com/office/word/2010/wordprocessingInk" xmlns:wne="http://schemas.microsoft.com/office/word/2006/wordml" xmlns:wps="http://schemas.microsoft.com/office/word/2010/wordprocessingShape" mc:Ignorable="w14 wp14">
   <w:body>
     <w:p>
       <w:pPr>
@@ -246,15 +246,13 @@
         </w:rPr>
         <w:t>The LOKI instrument</w:t>
       </w:r>
-      <w:ins w:id="0" w:author="Owen Arnold" w:date="2016-06-28T16:21:00Z">
-        <w:r>
-          <w:rPr>
-            <w:rFonts w:ascii="Times New Roman" w:hAnsi="Times New Roman" w:cs="Times New Roman"/>
-            <w:sz w:val="20"/>
-          </w:rPr>
-          <w:t>,</w:t>
-        </w:r>
-      </w:ins>
+      <w:r>
+        <w:rPr>
+          <w:rFonts w:ascii="Times New Roman" w:hAnsi="Times New Roman" w:cs="Times New Roman"/>
+          <w:sz w:val="20"/>
+        </w:rPr>
+        <w:t>,</w:t>
+      </w:r>
       <w:r>
         <w:rPr>
           <w:rFonts w:ascii="Times New Roman" w:hAnsi="Times New Roman" w:cs="Times New Roman"/>
@@ -262,15 +260,13 @@
         </w:rPr>
         <w:t xml:space="preserve"> for broadband Small Angle Neutron Scattering</w:t>
       </w:r>
-      <w:ins w:id="1" w:author="Owen Arnold" w:date="2016-06-28T16:21:00Z">
-        <w:r>
-          <w:rPr>
-            <w:rFonts w:ascii="Times New Roman" w:hAnsi="Times New Roman" w:cs="Times New Roman"/>
-            <w:sz w:val="20"/>
-          </w:rPr>
-          <w:t>,</w:t>
-        </w:r>
-      </w:ins>
+      <w:r>
+        <w:rPr>
+          <w:rFonts w:ascii="Times New Roman" w:hAnsi="Times New Roman" w:cs="Times New Roman"/>
+          <w:sz w:val="20"/>
+        </w:rPr>
+        <w:t>,</w:t>
+      </w:r>
       <w:r>
         <w:rPr>
           <w:rFonts w:ascii="Times New Roman" w:hAnsi="Times New Roman" w:cs="Times New Roman"/>
@@ -355,7 +351,7 @@
         </w:rPr>
         <w:t>Gem</w:t>
       </w:r>
-      <w:ins w:id="2" w:author="Moore, Lamar (STFC,RAL,ISIS)" w:date="2016-07-01T11:17:00Z">
+      <w:ins w:id="0" w:author="Moore, Lamar (STFC,RAL,ISIS)" w:date="2016-07-01T11:17:00Z">
         <w:r>
           <w:rPr>
             <w:rFonts w:ascii="Times New Roman" w:hAnsi="Times New Roman" w:cs="Times New Roman"/>
@@ -521,7 +517,7 @@
         </w:rPr>
         <w:t xml:space="preserve"> simulations</w:t>
       </w:r>
-      <w:ins w:id="3" w:author="Moore, Lamar (STFC,RAL,ISIS)" w:date="2016-07-01T11:17:00Z">
+      <w:ins w:id="1" w:author="Moore, Lamar (STFC,RAL,ISIS)" w:date="2016-07-01T11:17:00Z">
         <w:r>
           <w:rPr>
             <w:rFonts w:ascii="Times New Roman" w:hAnsi="Times New Roman" w:cs="Times New Roman"/>
@@ -588,38 +584,13 @@
         </w:rPr>
         <w:t xml:space="preserve"> provided a basis for development work on prototyping the data reduction workflow for this instrument. This </w:t>
       </w:r>
-      <w:del w:id="4" w:author="Owen Arnold" w:date="2016-07-06T15:14:00Z">
-        <w:r>
-          <w:rPr>
-            <w:rFonts w:ascii="Times New Roman" w:hAnsi="Times New Roman" w:cs="Times New Roman"/>
-            <w:sz w:val="20"/>
-          </w:rPr>
-          <w:delText xml:space="preserve">allows the DMSC (Data Management and Software Centre), along with in-kind </w:delText>
-        </w:r>
-        <w:r>
-          <w:rPr>
-            <w:rFonts w:ascii="Times New Roman" w:hAnsi="Times New Roman" w:cs="Times New Roman"/>
-            <w:sz w:val="20"/>
-          </w:rPr>
-          <w:delText>contributors</w:delText>
-        </w:r>
-        <w:r>
-          <w:rPr>
-            <w:rFonts w:ascii="Times New Roman" w:hAnsi="Times New Roman" w:cs="Times New Roman"/>
-            <w:sz w:val="20"/>
-          </w:rPr>
-          <w:delText xml:space="preserve"> to develop and test </w:delText>
-        </w:r>
-      </w:del>
-      <w:ins w:id="5" w:author="Owen Arnold" w:date="2016-07-06T15:14:00Z">
-        <w:r>
-          <w:rPr>
-            <w:rFonts w:ascii="Times New Roman" w:hAnsi="Times New Roman" w:cs="Times New Roman"/>
-            <w:sz w:val="20"/>
-          </w:rPr>
-          <w:t xml:space="preserve">enables the development and testing of </w:t>
-        </w:r>
-      </w:ins>
+      <w:r>
+        <w:rPr>
+          <w:rFonts w:ascii="Times New Roman" w:hAnsi="Times New Roman" w:cs="Times New Roman"/>
+          <w:sz w:val="20"/>
+        </w:rPr>
+        <w:t xml:space="preserve">enables the development and testing of </w:t>
+      </w:r>
       <w:r>
         <w:rPr>
           <w:rFonts w:ascii="Times New Roman" w:hAnsi="Times New Roman" w:cs="Times New Roman"/>
@@ -665,7 +636,7 @@
         </w:rPr>
         <w:t xml:space="preserve"> framework</w:t>
       </w:r>
-      <w:ins w:id="6" w:author="Moore, Lamar (STFC,RAL,ISIS)" w:date="2016-07-01T11:16:00Z">
+      <w:ins w:id="2" w:author="Moore, Lamar (STFC,RAL,ISIS)" w:date="2016-07-01T11:16:00Z">
         <w:r>
           <w:rPr>
             <w:rFonts w:ascii="Times New Roman" w:hAnsi="Times New Roman" w:cs="Times New Roman"/>
@@ -674,7 +645,7 @@
           <w:t xml:space="preserve"> [</w:t>
         </w:r>
       </w:ins>
-      <w:ins w:id="7" w:author="Moore, Lamar (STFC,RAL,ISIS)" w:date="2016-07-01T11:17:00Z">
+      <w:ins w:id="3" w:author="Moore, Lamar (STFC,RAL,ISIS)" w:date="2016-07-01T11:17:00Z">
         <w:r>
           <w:rPr>
             <w:rFonts w:ascii="Times New Roman" w:hAnsi="Times New Roman" w:cs="Times New Roman"/>
@@ -683,7 +654,7 @@
           <w:t>3</w:t>
         </w:r>
       </w:ins>
-      <w:ins w:id="8" w:author="Moore, Lamar (STFC,RAL,ISIS)" w:date="2016-07-01T11:16:00Z">
+      <w:ins w:id="4" w:author="Moore, Lamar (STFC,RAL,ISIS)" w:date="2016-07-01T11:16:00Z">
         <w:r>
           <w:rPr>
             <w:rFonts w:ascii="Times New Roman" w:hAnsi="Times New Roman" w:cs="Times New Roman"/>
@@ -700,90 +671,21 @@
         <w:t xml:space="preserve"> has been chosen by the ESS to be the main data reduction service. This is currently in use at ISIS, SNS and ILL. </w:t>
       </w:r>
       <w:proofErr w:type="spellStart"/>
-      <w:ins w:id="9" w:author="Moore, Lamar (STFC,RAL,ISIS)" w:date="2016-07-01T11:14:00Z">
-        <w:r>
-          <w:rPr>
-            <w:rFonts w:ascii="Times New Roman" w:hAnsi="Times New Roman" w:cs="Times New Roman"/>
-            <w:sz w:val="20"/>
-          </w:rPr>
-          <w:t>Mantid</w:t>
-        </w:r>
-        <w:proofErr w:type="spellEnd"/>
-        <w:r>
-          <w:rPr>
-            <w:rFonts w:ascii="Times New Roman" w:hAnsi="Times New Roman" w:cs="Times New Roman"/>
-            <w:sz w:val="20"/>
-          </w:rPr>
-          <w:t xml:space="preserve"> contains an in-memory virtual instrument representation</w:t>
-        </w:r>
-      </w:ins>
-      <w:ins w:id="10" w:author="Moore, Lamar (STFC,RAL,ISIS)" w:date="2016-07-01T11:15:00Z">
-        <w:r>
-          <w:rPr>
-            <w:rFonts w:ascii="Times New Roman" w:hAnsi="Times New Roman" w:cs="Times New Roman"/>
-            <w:sz w:val="20"/>
-          </w:rPr>
-          <w:t xml:space="preserve">. This supports geometric calculations critical to time-of-flight neutron data reduction. These virtual instruments can be defined using an XML format known as the instrument definition file (IDF). </w:t>
-        </w:r>
-      </w:ins>
-      <w:del w:id="11" w:author="Moore, Lamar (STFC,RAL,ISIS)" w:date="2016-07-01T11:17:00Z">
-        <w:r>
-          <w:rPr>
-            <w:rFonts w:ascii="Times New Roman" w:hAnsi="Times New Roman" w:cs="Times New Roman"/>
-            <w:sz w:val="20"/>
-          </w:rPr>
-          <w:delText>Mantid uses an XML definition of instruments known as instrument definition files (IDFs). These</w:delText>
-        </w:r>
-        <w:r>
-          <w:rPr>
-            <w:rFonts w:ascii="Times New Roman" w:hAnsi="Times New Roman" w:cs="Times New Roman"/>
-            <w:sz w:val="20"/>
-          </w:rPr>
-          <w:delText xml:space="preserve"> virtual instruments</w:delText>
-        </w:r>
-        <w:r>
-          <w:rPr>
-            <w:rFonts w:ascii="Times New Roman" w:hAnsi="Times New Roman" w:cs="Times New Roman"/>
-            <w:sz w:val="20"/>
-          </w:rPr>
-          <w:delText xml:space="preserve"> can be embedded within </w:delText>
-        </w:r>
-        <w:r>
-          <w:rPr>
-            <w:rFonts w:ascii="Times New Roman" w:hAnsi="Times New Roman" w:cs="Times New Roman"/>
-            <w:sz w:val="20"/>
-          </w:rPr>
-          <w:delText>Nexus Files</w:delText>
-        </w:r>
-        <w:r>
-          <w:rPr>
-            <w:rFonts w:ascii="Times New Roman" w:hAnsi="Times New Roman" w:cs="Times New Roman"/>
-            <w:sz w:val="20"/>
-          </w:rPr>
-          <w:delText xml:space="preserve"> in order to have a visual representation of the data distribution across the surface of an </w:delText>
-        </w:r>
-        <w:r>
-          <w:rPr>
-            <w:rFonts w:ascii="Times New Roman" w:hAnsi="Times New Roman" w:cs="Times New Roman"/>
-            <w:sz w:val="20"/>
-          </w:rPr>
-          <w:delText>instrument</w:delText>
-        </w:r>
-        <w:r>
-          <w:rPr>
-            <w:rFonts w:ascii="Times New Roman" w:hAnsi="Times New Roman" w:cs="Times New Roman"/>
-            <w:sz w:val="20"/>
-          </w:rPr>
-          <w:delText xml:space="preserve"> within the Mantid instrument view tool</w:delText>
-        </w:r>
-        <w:r>
-          <w:rPr>
-            <w:rFonts w:ascii="Times New Roman" w:hAnsi="Times New Roman" w:cs="Times New Roman"/>
-            <w:sz w:val="20"/>
-          </w:rPr>
-          <w:delText xml:space="preserve">. ESS will be using this tool as part of the live data reduction chain. </w:delText>
-        </w:r>
-      </w:del>
+      <w:r>
+        <w:rPr>
+          <w:rFonts w:ascii="Times New Roman" w:hAnsi="Times New Roman" w:cs="Times New Roman"/>
+          <w:sz w:val="20"/>
+        </w:rPr>
+        <w:t>Mantid</w:t>
+      </w:r>
+      <w:proofErr w:type="spellEnd"/>
+      <w:r>
+        <w:rPr>
+          <w:rFonts w:ascii="Times New Roman" w:hAnsi="Times New Roman" w:cs="Times New Roman"/>
+          <w:sz w:val="20"/>
+        </w:rPr>
+        <w:t xml:space="preserve"> contains an in-memory virtual instrument representation. This supports geometric calculations critical to time-of-flight neutron data reduction. These virtual instruments can be defined using an XML format known as the instrument definition file (IDF). </w:t>
+      </w:r>
       <w:r>
         <w:rPr>
           <w:rFonts w:ascii="Times New Roman" w:hAnsi="Times New Roman" w:cs="Times New Roman"/>
@@ -891,30 +793,12 @@
         </w:rPr>
         <w:t xml:space="preserve"> </w:t>
       </w:r>
-      <w:del w:id="12" w:author="Owen Arnold" w:date="2016-07-06T15:15:00Z">
-        <w:r>
-          <w:rPr>
-            <w:rFonts w:ascii="Times New Roman" w:hAnsi="Times New Roman" w:cs="Times New Roman"/>
-            <w:sz w:val="20"/>
-          </w:rPr>
-          <w:delText>drawbacks towards the</w:delText>
-        </w:r>
-      </w:del>
-      <w:ins w:id="13" w:author="Owen Arnold" w:date="2016-07-06T15:15:00Z">
-        <w:r>
-          <w:rPr>
-            <w:rFonts w:ascii="Times New Roman" w:hAnsi="Times New Roman" w:cs="Times New Roman"/>
-            <w:sz w:val="20"/>
-          </w:rPr>
-          <w:t>challenges in</w:t>
-        </w:r>
-      </w:ins>
-      <w:r>
-        <w:rPr>
-          <w:rFonts w:ascii="Times New Roman" w:hAnsi="Times New Roman" w:cs="Times New Roman"/>
-          <w:sz w:val="20"/>
-        </w:rPr>
-        <w:t xml:space="preserve"> design of the data reduction workflow</w:t>
+      <w:r>
+        <w:rPr>
+          <w:rFonts w:ascii="Times New Roman" w:hAnsi="Times New Roman" w:cs="Times New Roman"/>
+          <w:sz w:val="20"/>
+        </w:rPr>
+        <w:t>challenges in</w:t>
       </w:r>
       <w:r>
         <w:rPr>
@@ -923,38 +807,34 @@
         </w:rPr>
         <w:t xml:space="preserve"> </w:t>
       </w:r>
-      <w:del w:id="14" w:author="Owen Arnold" w:date="2016-07-06T15:16:00Z">
-        <w:r>
-          <w:rPr>
-            <w:rFonts w:ascii="Times New Roman" w:hAnsi="Times New Roman" w:cs="Times New Roman"/>
-            <w:sz w:val="20"/>
-          </w:rPr>
-          <w:delText>was</w:delText>
-        </w:r>
-        <w:r>
-          <w:rPr>
-            <w:rFonts w:ascii="Times New Roman" w:hAnsi="Times New Roman" w:cs="Times New Roman"/>
-            <w:sz w:val="20"/>
-          </w:rPr>
-          <w:delText xml:space="preserve"> </w:delText>
-        </w:r>
-      </w:del>
-      <w:ins w:id="15" w:author="Owen Arnold" w:date="2016-07-06T15:16:00Z">
-        <w:r>
-          <w:rPr>
-            <w:rFonts w:ascii="Times New Roman" w:hAnsi="Times New Roman" w:cs="Times New Roman"/>
-            <w:sz w:val="20"/>
-          </w:rPr>
-          <w:t>is</w:t>
-        </w:r>
-        <w:r>
-          <w:rPr>
-            <w:rFonts w:ascii="Times New Roman" w:hAnsi="Times New Roman" w:cs="Times New Roman"/>
-            <w:sz w:val="20"/>
-          </w:rPr>
-          <w:t xml:space="preserve"> </w:t>
-        </w:r>
-      </w:ins>
+      <w:r>
+        <w:rPr>
+          <w:rFonts w:ascii="Times New Roman" w:hAnsi="Times New Roman" w:cs="Times New Roman"/>
+          <w:sz w:val="20"/>
+        </w:rPr>
+        <w:t xml:space="preserve">the </w:t>
+      </w:r>
+      <w:r>
+        <w:rPr>
+          <w:rFonts w:ascii="Times New Roman" w:hAnsi="Times New Roman" w:cs="Times New Roman"/>
+          <w:sz w:val="20"/>
+        </w:rPr>
+        <w:t>design of the data reduction workflow</w:t>
+      </w:r>
+      <w:r>
+        <w:rPr>
+          <w:rFonts w:ascii="Times New Roman" w:hAnsi="Times New Roman" w:cs="Times New Roman"/>
+          <w:sz w:val="20"/>
+        </w:rPr>
+        <w:t xml:space="preserve"> </w:t>
+      </w:r>
+      <w:r>
+        <w:rPr>
+          <w:rFonts w:ascii="Times New Roman" w:hAnsi="Times New Roman" w:cs="Times New Roman"/>
+          <w:sz w:val="20"/>
+        </w:rPr>
+        <w:t xml:space="preserve">is </w:t>
+      </w:r>
       <w:r>
         <w:rPr>
           <w:rFonts w:ascii="Times New Roman" w:hAnsi="Times New Roman" w:cs="Times New Roman"/>
@@ -976,15 +856,13 @@
         </w:rPr>
         <w:t xml:space="preserve">irregular </w:t>
       </w:r>
-      <w:ins w:id="16" w:author="Owen Arnold" w:date="2016-07-06T15:16:00Z">
-        <w:r>
-          <w:rPr>
-            <w:rFonts w:ascii="Times New Roman" w:hAnsi="Times New Roman" w:cs="Times New Roman"/>
-            <w:sz w:val="20"/>
-          </w:rPr>
-          <w:t xml:space="preserve">detector </w:t>
-        </w:r>
-      </w:ins>
+      <w:r>
+        <w:rPr>
+          <w:rFonts w:ascii="Times New Roman" w:hAnsi="Times New Roman" w:cs="Times New Roman"/>
+          <w:sz w:val="20"/>
+        </w:rPr>
+        <w:t xml:space="preserve">detector </w:t>
+      </w:r>
       <w:r>
         <w:rPr>
           <w:rFonts w:ascii="Times New Roman" w:hAnsi="Times New Roman" w:cs="Times New Roman"/>
@@ -992,15 +870,13 @@
         </w:rPr>
         <w:t>geometry</w:t>
       </w:r>
-      <w:ins w:id="17" w:author="Owen Arnold" w:date="2016-07-06T15:16:00Z">
-        <w:r>
-          <w:rPr>
-            <w:rFonts w:ascii="Times New Roman" w:hAnsi="Times New Roman" w:cs="Times New Roman"/>
-            <w:sz w:val="20"/>
-          </w:rPr>
-          <w:t>,</w:t>
-        </w:r>
-      </w:ins>
+      <w:r>
+        <w:rPr>
+          <w:rFonts w:ascii="Times New Roman" w:hAnsi="Times New Roman" w:cs="Times New Roman"/>
+          <w:sz w:val="20"/>
+        </w:rPr>
+        <w:t>,</w:t>
+      </w:r>
       <w:r>
         <w:rPr>
           <w:rFonts w:ascii="Times New Roman" w:hAnsi="Times New Roman" w:cs="Times New Roman"/>
@@ -1082,31 +958,13 @@
         </w:rPr>
         <w:t xml:space="preserve"> unusable for </w:t>
       </w:r>
-      <w:del w:id="18" w:author="Owen Arnold" w:date="2016-07-06T15:16:00Z">
-        <w:r>
-          <w:rPr>
-            <w:rFonts w:ascii="Times New Roman" w:hAnsi="Times New Roman" w:cs="Times New Roman"/>
-            <w:sz w:val="20"/>
-          </w:rPr>
-          <w:delText xml:space="preserve">this </w:delText>
-        </w:r>
-      </w:del>
-      <w:ins w:id="19" w:author="Owen Arnold" w:date="2016-07-06T15:16:00Z">
-        <w:r>
-          <w:rPr>
-            <w:rFonts w:ascii="Times New Roman" w:hAnsi="Times New Roman" w:cs="Times New Roman"/>
-            <w:sz w:val="20"/>
-          </w:rPr>
-          <w:t>the</w:t>
-        </w:r>
-        <w:r>
-          <w:rPr>
-            <w:rFonts w:ascii="Times New Roman" w:hAnsi="Times New Roman" w:cs="Times New Roman"/>
-            <w:sz w:val="20"/>
-          </w:rPr>
-          <w:t xml:space="preserve"> </w:t>
-        </w:r>
-      </w:ins>
+      <w:r>
+        <w:rPr>
+          <w:rFonts w:ascii="Times New Roman" w:hAnsi="Times New Roman" w:cs="Times New Roman"/>
+          <w:sz w:val="20"/>
+        </w:rPr>
+        <w:t xml:space="preserve">the </w:t>
+      </w:r>
       <w:r>
         <w:rPr>
           <w:rFonts w:ascii="Times New Roman" w:hAnsi="Times New Roman" w:cs="Times New Roman"/>
@@ -1179,15 +1037,13 @@
         </w:rPr>
         <w:t xml:space="preserve"> faster, more efficient loading</w:t>
       </w:r>
-      <w:ins w:id="20" w:author="Owen Arnold" w:date="2016-07-06T15:20:00Z">
-        <w:r>
-          <w:rPr>
-            <w:rFonts w:ascii="Times New Roman" w:hAnsi="Times New Roman" w:cs="Times New Roman"/>
-            <w:sz w:val="20"/>
-          </w:rPr>
-          <w:t>,</w:t>
-        </w:r>
-      </w:ins>
+      <w:r>
+        <w:rPr>
+          <w:rFonts w:ascii="Times New Roman" w:hAnsi="Times New Roman" w:cs="Times New Roman"/>
+          <w:sz w:val="20"/>
+        </w:rPr>
+        <w:t>,</w:t>
+      </w:r>
       <w:r>
         <w:rPr>
           <w:rFonts w:ascii="Times New Roman" w:hAnsi="Times New Roman" w:cs="Times New Roman"/>
@@ -1195,30 +1051,33 @@
         </w:rPr>
         <w:t xml:space="preserve"> </w:t>
       </w:r>
-      <w:del w:id="21" w:author="Owen Arnold" w:date="2016-07-06T15:19:00Z">
-        <w:r>
-          <w:rPr>
-            <w:rFonts w:ascii="Times New Roman" w:hAnsi="Times New Roman" w:cs="Times New Roman"/>
-            <w:sz w:val="20"/>
-          </w:rPr>
-          <w:delText>and navigation</w:delText>
-        </w:r>
-      </w:del>
-      <w:ins w:id="22" w:author="Owen Arnold" w:date="2016-07-06T15:19:00Z">
-        <w:r>
-          <w:rPr>
-            <w:rFonts w:ascii="Times New Roman" w:hAnsi="Times New Roman" w:cs="Times New Roman"/>
-            <w:sz w:val="20"/>
-          </w:rPr>
-          <w:t>as well as runtime processing,</w:t>
-        </w:r>
-      </w:ins>
-      <w:r>
-        <w:rPr>
-          <w:rFonts w:ascii="Times New Roman" w:hAnsi="Times New Roman" w:cs="Times New Roman"/>
-          <w:sz w:val="20"/>
-        </w:rPr>
-        <w:t xml:space="preserve"> of LOKI </w:t>
+      <w:r>
+        <w:rPr>
+          <w:rFonts w:ascii="Times New Roman" w:hAnsi="Times New Roman" w:cs="Times New Roman"/>
+          <w:sz w:val="20"/>
+        </w:rPr>
+        <w:t>as well as runtime processing,</w:t>
+      </w:r>
+      <w:r>
+        <w:rPr>
+          <w:rFonts w:ascii="Times New Roman" w:hAnsi="Times New Roman" w:cs="Times New Roman"/>
+          <w:sz w:val="20"/>
+        </w:rPr>
+        <w:t xml:space="preserve"> of </w:t>
+      </w:r>
+      <w:r>
+        <w:rPr>
+          <w:rFonts w:ascii="Times New Roman" w:hAnsi="Times New Roman" w:cs="Times New Roman"/>
+          <w:sz w:val="20"/>
+        </w:rPr>
+        <w:t xml:space="preserve">the </w:t>
+      </w:r>
+      <w:r>
+        <w:rPr>
+          <w:rFonts w:ascii="Times New Roman" w:hAnsi="Times New Roman" w:cs="Times New Roman"/>
+          <w:sz w:val="20"/>
+        </w:rPr>
+        <w:t xml:space="preserve">LOKI </w:t>
       </w:r>
       <w:r>
         <w:rPr>
@@ -1279,16 +1138,7 @@
           <w:rFonts w:ascii="Times New Roman" w:hAnsi="Times New Roman" w:cs="Times New Roman"/>
           <w:sz w:val="20"/>
         </w:rPr>
-        <w:t xml:space="preserve"> Framework which enabled the inclusion </w:t>
-      </w:r>
-      <w:bookmarkStart w:id="23" w:name="_GoBack"/>
-      <w:bookmarkEnd w:id="23"/>
-      <w:r>
-        <w:rPr>
-          <w:rFonts w:ascii="Times New Roman" w:hAnsi="Times New Roman" w:cs="Times New Roman"/>
-          <w:sz w:val="20"/>
-        </w:rPr>
-        <w:t>of th</w:t>
+        <w:t xml:space="preserve"> Framework which enabled the inclusion of th</w:t>
       </w:r>
       <w:r>
         <w:rPr>
@@ -1362,7 +1212,16 @@
           <w:rFonts w:ascii="Times New Roman" w:hAnsi="Times New Roman" w:cs="Times New Roman"/>
           <w:sz w:val="20"/>
         </w:rPr>
-        <w:t xml:space="preserve"> in order to bridge the gap between the simulations and the data reduction processes</w:t>
+        <w:t xml:space="preserve"> in order to bridge the gap between</w:t>
+      </w:r>
+      <w:bookmarkStart w:id="5" w:name="_GoBack"/>
+      <w:bookmarkEnd w:id="5"/>
+      <w:r>
+        <w:rPr>
+          <w:rFonts w:ascii="Times New Roman" w:hAnsi="Times New Roman" w:cs="Times New Roman"/>
+          <w:sz w:val="20"/>
+        </w:rPr>
+        <w:t xml:space="preserve"> the simulations and the data reduction processes</w:t>
       </w:r>
       <w:r>
         <w:rPr>
@@ -1501,7 +1360,7 @@
 </file>
 
 <file path=word/numbering.xml><?xml version="1.0" encoding="utf-8"?>
-<w:numbering xmlns:wpc="http://schemas.microsoft.com/office/word/2010/wordprocessingCanvas" xmlns:mo="http://schemas.microsoft.com/office/mac/office/2008/main" xmlns:mc="http://schemas.openxmlformats.org/markup-compatibility/2006" xmlns:mv="urn:schemas-microsoft-com:mac:vml" xmlns:o="urn:schemas-microsoft-com:office:office" xmlns:r="http://schemas.openxmlformats.org/officeDocument/2006/relationships" xmlns:m="http://schemas.openxmlformats.org/officeDocument/2006/math" xmlns:v="urn:schemas-microsoft-com:vml" xmlns:wp14="http://schemas.microsoft.com/office/word/2010/wordprocessingDrawing" xmlns:wp="http://schemas.openxmlformats.org/drawingml/2006/wordprocessingDrawing" xmlns:w10="urn:schemas-microsoft-com:office:word" xmlns:w="http://schemas.openxmlformats.org/wordprocessingml/2006/main" xmlns:w14="http://schemas.microsoft.com/office/word/2010/wordml" xmlns:wpg="http://schemas.microsoft.com/office/word/2010/wordprocessingGroup" xmlns:wpi="http://schemas.microsoft.com/office/word/2010/wordprocessingInk" xmlns:wne="http://schemas.microsoft.com/office/word/2006/wordml" xmlns:wps="http://schemas.microsoft.com/office/word/2010/wordprocessingShape" mc:Ignorable="w14 wp14">
+<w:numbering xmlns:wpc="http://schemas.microsoft.com/office/word/2010/wordprocessingCanvas" xmlns:mc="http://schemas.openxmlformats.org/markup-compatibility/2006" xmlns:o="urn:schemas-microsoft-com:office:office" xmlns:r="http://schemas.openxmlformats.org/officeDocument/2006/relationships" xmlns:m="http://schemas.openxmlformats.org/officeDocument/2006/math" xmlns:v="urn:schemas-microsoft-com:vml" xmlns:wp14="http://schemas.microsoft.com/office/word/2010/wordprocessingDrawing" xmlns:wp="http://schemas.openxmlformats.org/drawingml/2006/wordprocessingDrawing" xmlns:w10="urn:schemas-microsoft-com:office:word" xmlns:w="http://schemas.openxmlformats.org/wordprocessingml/2006/main" xmlns:w14="http://schemas.microsoft.com/office/word/2010/wordml" xmlns:wpg="http://schemas.microsoft.com/office/word/2010/wordprocessingGroup" xmlns:wpi="http://schemas.microsoft.com/office/word/2010/wordprocessingInk" xmlns:wne="http://schemas.microsoft.com/office/word/2006/wordml" xmlns:wps="http://schemas.microsoft.com/office/word/2010/wordprocessingShape" mc:Ignorable="w14 wp14">
   <w:abstractNum w:abstractNumId="0">
     <w:nsid w:val="35BC3C54"/>
     <w:multiLevelType w:val="hybridMultilevel"/>
@@ -1703,7 +1562,7 @@
       </w:pPr>
     </w:pPrDefault>
   </w:docDefaults>
-  <w:latentStyles w:defLockedState="0" w:defUIPriority="99" w:defSemiHidden="1" w:defUnhideWhenUsed="1" w:defQFormat="0" w:count="276">
+  <w:latentStyles w:defLockedState="0" w:defUIPriority="99" w:defSemiHidden="1" w:defUnhideWhenUsed="1" w:defQFormat="0" w:count="267">
     <w:lsdException w:name="Normal" w:semiHidden="0" w:uiPriority="0" w:unhideWhenUsed="0" w:qFormat="1"/>
     <w:lsdException w:name="heading 1" w:semiHidden="0" w:uiPriority="9" w:unhideWhenUsed="0" w:qFormat="1"/>
     <w:lsdException w:name="heading 2" w:uiPriority="9" w:qFormat="1"/>
@@ -1997,7 +1856,7 @@
 </file>
 
 <file path=word/stylesWithEffects.xml><?xml version="1.0" encoding="utf-8"?>
-<w:styles xmlns:wpc="http://schemas.microsoft.com/office/word/2010/wordprocessingCanvas" xmlns:mo="http://schemas.microsoft.com/office/mac/office/2008/main" xmlns:mc="http://schemas.openxmlformats.org/markup-compatibility/2006" xmlns:mv="urn:schemas-microsoft-com:mac:vml" xmlns:o="urn:schemas-microsoft-com:office:office" xmlns:r="http://schemas.openxmlformats.org/officeDocument/2006/relationships" xmlns:m="http://schemas.openxmlformats.org/officeDocument/2006/math" xmlns:v="urn:schemas-microsoft-com:vml" xmlns:wp14="http://schemas.microsoft.com/office/word/2010/wordprocessingDrawing" xmlns:wp="http://schemas.openxmlformats.org/drawingml/2006/wordprocessingDrawing" xmlns:w10="urn:schemas-microsoft-com:office:word" xmlns:w="http://schemas.openxmlformats.org/wordprocessingml/2006/main" xmlns:w14="http://schemas.microsoft.com/office/word/2010/wordml" xmlns:wpg="http://schemas.microsoft.com/office/word/2010/wordprocessingGroup" xmlns:wpi="http://schemas.microsoft.com/office/word/2010/wordprocessingInk" xmlns:wne="http://schemas.microsoft.com/office/word/2006/wordml" xmlns:wps="http://schemas.microsoft.com/office/word/2010/wordprocessingShape" mc:Ignorable="w14 wp14">
+<w:styles xmlns:wpc="http://schemas.microsoft.com/office/word/2010/wordprocessingCanvas" xmlns:mc="http://schemas.openxmlformats.org/markup-compatibility/2006" xmlns:o="urn:schemas-microsoft-com:office:office" xmlns:r="http://schemas.openxmlformats.org/officeDocument/2006/relationships" xmlns:m="http://schemas.openxmlformats.org/officeDocument/2006/math" xmlns:v="urn:schemas-microsoft-com:vml" xmlns:wp14="http://schemas.microsoft.com/office/word/2010/wordprocessingDrawing" xmlns:wp="http://schemas.openxmlformats.org/drawingml/2006/wordprocessingDrawing" xmlns:w10="urn:schemas-microsoft-com:office:word" xmlns:w="http://schemas.openxmlformats.org/wordprocessingml/2006/main" xmlns:w14="http://schemas.microsoft.com/office/word/2010/wordml" xmlns:wpg="http://schemas.microsoft.com/office/word/2010/wordprocessingGroup" xmlns:wpi="http://schemas.microsoft.com/office/word/2010/wordprocessingInk" xmlns:wne="http://schemas.microsoft.com/office/word/2006/wordml" xmlns:wps="http://schemas.microsoft.com/office/word/2010/wordprocessingShape" mc:Ignorable="w14 wp14">
   <w:docDefaults>
     <w:rPrDefault>
       <w:rPr>
@@ -2013,7 +1872,7 @@
       </w:pPr>
     </w:pPrDefault>
   </w:docDefaults>
-  <w:latentStyles w:defLockedState="0" w:defUIPriority="99" w:defSemiHidden="1" w:defUnhideWhenUsed="1" w:defQFormat="0" w:count="276">
+  <w:latentStyles w:defLockedState="0" w:defUIPriority="99" w:defSemiHidden="1" w:defUnhideWhenUsed="1" w:defQFormat="0" w:count="267">
     <w:lsdException w:name="Normal" w:semiHidden="0" w:uiPriority="0" w:unhideWhenUsed="0" w:qFormat="1"/>
     <w:lsdException w:name="heading 1" w:semiHidden="0" w:uiPriority="9" w:unhideWhenUsed="0" w:qFormat="1"/>
     <w:lsdException w:name="heading 2" w:uiPriority="9" w:qFormat="1"/>

</xml_diff>